<commit_message>
Documento de arquitetura atualizado e requisitos
</commit_message>
<xml_diff>
--- a/design/SD-Arquitetura.docx
+++ b/design/SD-Arquitetura.docx
@@ -457,61 +457,77 @@
       </w:r>
     </w:p>
     <w:p>
+      <w:bookmarkStart w:id="2" w:name="_GoBack"/>
+      <w:bookmarkEnd w:id="2"/>
+    </w:p>
+    <w:p>
+      <w:pPr>
+        <w:pStyle w:val="Ttulo1"/>
+      </w:pPr>
+      <w:r>
+        <w:t>Mecanismos Arquiteturais</w:t>
+      </w:r>
+    </w:p>
+    <w:p>
+      <w:pPr>
+        <w:rPr>
+          <w:u w:val="single"/>
+        </w:rPr>
+      </w:pPr>
+      <w:r>
+        <w:t xml:space="preserve">A arquitetura desse projeto é baseada nos fundamento do Spring Framework com </w:t>
+      </w:r>
+      <w:proofErr w:type="spellStart"/>
+      <w:r>
+        <w:t>IoC</w:t>
+      </w:r>
+      <w:proofErr w:type="spellEnd"/>
+      <w:r>
+        <w:t xml:space="preserve"> e injeção de dependências, logo para cada camada existe um jeito diferente de se fazer nessa seção ira descrever cada para se utilizar o esse framework</w:t>
+      </w:r>
+      <w:r>
+        <w:rPr>
+          <w:u w:val="single"/>
+        </w:rPr>
+        <w:t>.</w:t>
+      </w:r>
+    </w:p>
+    <w:p>
+      <w:pPr>
+        <w:rPr>
+          <w:u w:val="single"/>
+        </w:rPr>
+      </w:pPr>
+    </w:p>
+    <w:p>
       <w:pPr>
         <w:widowControl/>
         <w:shd w:val="clear" w:color="auto" w:fill="FFFFFF"/>
         <w:spacing w:after="150" w:line="300" w:lineRule="atLeast"/>
         <w:rPr>
-          <w:rFonts w:ascii="Helvetica" w:hAnsi="Helvetica" w:cs="Helvetica"/>
           <w:color w:val="393939"/>
           <w:lang w:eastAsia="pt-BR"/>
         </w:rPr>
       </w:pPr>
       <w:r>
         <w:rPr>
-          <w:rFonts w:ascii="Helvetica" w:hAnsi="Helvetica" w:cs="Helvetica"/>
           <w:color w:val="393939"/>
           <w:lang w:eastAsia="pt-BR"/>
         </w:rPr>
-        <w:t>Para esse projeto</w:t>
-      </w:r>
-      <w:r>
-        <w:rPr>
-          <w:rFonts w:ascii="Helvetica" w:hAnsi="Helvetica" w:cs="Helvetica"/>
+        <w:lastRenderedPageBreak/>
+        <w:t>Para esse projeto um padrão de codificação será utilizado nas interfaces em uma determinada camada do software declaramos a interface no pacote principal e definimos um pacote filho chamado "</w:t>
+      </w:r>
+      <w:proofErr w:type="spellStart"/>
+      <w:r>
+        <w:rPr>
           <w:color w:val="393939"/>
           <w:lang w:eastAsia="pt-BR"/>
         </w:rPr>
-        <w:t xml:space="preserve"> um padrão de codificação </w:t>
-      </w:r>
-      <w:r>
-        <w:rPr>
-          <w:rFonts w:ascii="Helvetica" w:hAnsi="Helvetica" w:cs="Helvetica"/>
-          <w:color w:val="393939"/>
-          <w:lang w:eastAsia="pt-BR"/>
-        </w:rPr>
-        <w:t>será utilizado nas</w:t>
-      </w:r>
-      <w:r>
-        <w:rPr>
-          <w:rFonts w:ascii="Helvetica" w:hAnsi="Helvetica" w:cs="Helvetica"/>
-          <w:color w:val="393939"/>
-          <w:lang w:eastAsia="pt-BR"/>
-        </w:rPr>
-        <w:t xml:space="preserve"> interfaces em uma determinada camada do software declaramos a interface no pacote principal e definimos um pacote filho chamado "</w:t>
-      </w:r>
-      <w:proofErr w:type="spellStart"/>
-      <w:r>
-        <w:rPr>
-          <w:rFonts w:ascii="Helvetica" w:hAnsi="Helvetica" w:cs="Helvetica"/>
-          <w:color w:val="393939"/>
-          <w:lang w:eastAsia="pt-BR"/>
-        </w:rPr>
         <w:t>impl</w:t>
       </w:r>
       <w:proofErr w:type="spellEnd"/>
       <w:r>
         <w:rPr>
-          <w:rFonts w:ascii="Helvetica" w:hAnsi="Helvetica" w:cs="Helvetica"/>
           <w:color w:val="393939"/>
           <w:lang w:eastAsia="pt-BR"/>
         </w:rPr>
@@ -524,14 +540,12 @@
         <w:shd w:val="clear" w:color="auto" w:fill="FFFFFF"/>
         <w:spacing w:after="150" w:line="300" w:lineRule="atLeast"/>
         <w:rPr>
-          <w:rFonts w:ascii="Helvetica" w:hAnsi="Helvetica" w:cs="Helvetica"/>
           <w:color w:val="393939"/>
           <w:lang w:eastAsia="pt-BR"/>
         </w:rPr>
       </w:pPr>
       <w:r>
         <w:rPr>
-          <w:rFonts w:ascii="Helvetica" w:hAnsi="Helvetica" w:cs="Helvetica"/>
           <w:b/>
           <w:bCs/>
           <w:color w:val="393939"/>
@@ -541,7 +555,6 @@
       </w:r>
       <w:r>
         <w:rPr>
-          <w:rFonts w:ascii="Helvetica" w:hAnsi="Helvetica" w:cs="Helvetica"/>
           <w:color w:val="393939"/>
           <w:lang w:eastAsia="pt-BR"/>
         </w:rPr>
@@ -554,7 +567,6 @@
         <w:shd w:val="clear" w:color="auto" w:fill="FFFFFF"/>
         <w:spacing w:after="150" w:line="300" w:lineRule="atLeast"/>
         <w:rPr>
-          <w:rFonts w:ascii="Helvetica" w:hAnsi="Helvetica" w:cs="Helvetica"/>
           <w:color w:val="393939"/>
           <w:lang w:eastAsia="pt-BR"/>
         </w:rPr>
@@ -562,19 +574,16 @@
       <w:proofErr w:type="spellStart"/>
       <w:r>
         <w:rPr>
-          <w:rFonts w:ascii="Helvetica" w:hAnsi="Helvetica" w:cs="Helvetica"/>
           <w:b/>
           <w:bCs/>
           <w:color w:val="393939"/>
           <w:lang w:eastAsia="pt-BR"/>
         </w:rPr>
-        <w:lastRenderedPageBreak/>
         <w:t>Controller</w:t>
       </w:r>
       <w:proofErr w:type="spellEnd"/>
       <w:r>
         <w:rPr>
-          <w:rFonts w:ascii="Helvetica" w:hAnsi="Helvetica" w:cs="Helvetica"/>
           <w:color w:val="393939"/>
           <w:lang w:eastAsia="pt-BR"/>
         </w:rPr>
@@ -587,7 +596,6 @@
         <w:shd w:val="clear" w:color="auto" w:fill="FFFFFF"/>
         <w:spacing w:after="150" w:line="300" w:lineRule="atLeast"/>
         <w:rPr>
-          <w:rFonts w:ascii="Helvetica" w:hAnsi="Helvetica" w:cs="Helvetica"/>
           <w:color w:val="393939"/>
           <w:lang w:eastAsia="pt-BR"/>
         </w:rPr>
@@ -595,7 +603,6 @@
       <w:proofErr w:type="spellStart"/>
       <w:r>
         <w:rPr>
-          <w:rFonts w:ascii="Helvetica" w:hAnsi="Helvetica" w:cs="Helvetica"/>
           <w:b/>
           <w:bCs/>
           <w:color w:val="393939"/>
@@ -606,7 +613,6 @@
       <w:proofErr w:type="spellEnd"/>
       <w:r>
         <w:rPr>
-          <w:rFonts w:ascii="Helvetica" w:hAnsi="Helvetica" w:cs="Helvetica"/>
           <w:color w:val="393939"/>
           <w:lang w:eastAsia="pt-BR"/>
         </w:rPr>
@@ -619,14 +625,12 @@
         <w:shd w:val="clear" w:color="auto" w:fill="FFFFFF"/>
         <w:spacing w:after="150" w:line="300" w:lineRule="atLeast"/>
         <w:rPr>
-          <w:rFonts w:ascii="Helvetica" w:hAnsi="Helvetica" w:cs="Helvetica"/>
           <w:color w:val="393939"/>
           <w:lang w:eastAsia="pt-BR"/>
         </w:rPr>
       </w:pPr>
       <w:r>
         <w:rPr>
-          <w:rFonts w:ascii="Helvetica" w:hAnsi="Helvetica" w:cs="Helvetica"/>
           <w:b/>
           <w:bCs/>
           <w:color w:val="393939"/>
@@ -636,7 +640,6 @@
       </w:r>
       <w:r>
         <w:rPr>
-          <w:rFonts w:ascii="Helvetica" w:hAnsi="Helvetica" w:cs="Helvetica"/>
           <w:color w:val="393939"/>
           <w:lang w:eastAsia="pt-BR"/>
         </w:rPr>
@@ -649,7 +652,6 @@
         <w:shd w:val="clear" w:color="auto" w:fill="FFFFFF"/>
         <w:spacing w:after="150" w:line="300" w:lineRule="atLeast"/>
         <w:rPr>
-          <w:rFonts w:ascii="Helvetica" w:hAnsi="Helvetica" w:cs="Helvetica"/>
           <w:color w:val="393939"/>
           <w:lang w:eastAsia="pt-BR"/>
         </w:rPr>
@@ -657,7 +659,6 @@
       <w:proofErr w:type="spellStart"/>
       <w:r>
         <w:rPr>
-          <w:rFonts w:ascii="Helvetica" w:hAnsi="Helvetica" w:cs="Helvetica"/>
           <w:b/>
           <w:bCs/>
           <w:color w:val="393939"/>
@@ -668,7 +669,6 @@
       <w:proofErr w:type="spellEnd"/>
       <w:r>
         <w:rPr>
-          <w:rFonts w:ascii="Helvetica" w:hAnsi="Helvetica" w:cs="Helvetica"/>
           <w:color w:val="393939"/>
           <w:lang w:eastAsia="pt-BR"/>
         </w:rPr>
@@ -681,7 +681,6 @@
         <w:shd w:val="clear" w:color="auto" w:fill="FFFFFF"/>
         <w:spacing w:after="150" w:line="300" w:lineRule="atLeast"/>
         <w:rPr>
-          <w:rFonts w:ascii="Helvetica" w:hAnsi="Helvetica" w:cs="Helvetica"/>
           <w:color w:val="393939"/>
           <w:lang w:eastAsia="pt-BR"/>
         </w:rPr>
@@ -689,7 +688,6 @@
       <w:proofErr w:type="spellStart"/>
       <w:r>
         <w:rPr>
-          <w:rFonts w:ascii="Helvetica" w:hAnsi="Helvetica" w:cs="Helvetica"/>
           <w:b/>
           <w:bCs/>
           <w:color w:val="393939"/>
@@ -700,7 +698,6 @@
       <w:proofErr w:type="spellEnd"/>
       <w:r>
         <w:rPr>
-          <w:rFonts w:ascii="Helvetica" w:hAnsi="Helvetica" w:cs="Helvetica"/>
           <w:color w:val="393939"/>
           <w:lang w:eastAsia="pt-BR"/>
         </w:rPr>
@@ -709,7 +706,6 @@
       <w:proofErr w:type="spellStart"/>
       <w:r>
         <w:rPr>
-          <w:rFonts w:ascii="Helvetica" w:hAnsi="Helvetica" w:cs="Helvetica"/>
           <w:color w:val="393939"/>
           <w:lang w:eastAsia="pt-BR"/>
         </w:rPr>
@@ -718,7 +714,6 @@
       <w:proofErr w:type="spellEnd"/>
       <w:r>
         <w:rPr>
-          <w:rFonts w:ascii="Helvetica" w:hAnsi="Helvetica" w:cs="Helvetica"/>
           <w:color w:val="393939"/>
           <w:lang w:eastAsia="pt-BR"/>
         </w:rPr>
@@ -727,19 +722,13 @@
     </w:p>
     <w:p>
       <w:pPr>
-        <w:widowControl/>
-        <w:shd w:val="clear" w:color="auto" w:fill="FFFFFF"/>
-        <w:spacing w:after="150" w:line="300" w:lineRule="atLeast"/>
-        <w:rPr>
-          <w:rFonts w:ascii="Helvetica" w:hAnsi="Helvetica" w:cs="Helvetica"/>
-          <w:color w:val="393939"/>
-          <w:lang w:eastAsia="pt-BR"/>
+        <w:rPr>
+          <w:u w:val="single"/>
         </w:rPr>
       </w:pPr>
       <w:proofErr w:type="spellStart"/>
       <w:r>
         <w:rPr>
-          <w:rFonts w:ascii="Helvetica" w:hAnsi="Helvetica" w:cs="Helvetica"/>
           <w:b/>
           <w:bCs/>
           <w:color w:val="393939"/>
@@ -750,7 +739,6 @@
       <w:proofErr w:type="spellEnd"/>
       <w:r>
         <w:rPr>
-          <w:rFonts w:ascii="Helvetica" w:hAnsi="Helvetica" w:cs="Helvetica"/>
           <w:b/>
           <w:bCs/>
           <w:color w:val="393939"/>
@@ -760,7 +748,6 @@
       </w:r>
       <w:r>
         <w:rPr>
-          <w:rFonts w:ascii="Helvetica" w:hAnsi="Helvetica" w:cs="Helvetica"/>
           <w:color w:val="393939"/>
           <w:lang w:eastAsia="pt-BR"/>
         </w:rPr>
@@ -768,156 +755,336 @@
       </w:r>
     </w:p>
     <w:p>
-      <w:pPr>
-        <w:pStyle w:val="InfoBlue"/>
-      </w:pPr>
       <w:r>
         <w:t xml:space="preserve"> </w:t>
       </w:r>
     </w:p>
     <w:p>
+      <w:r>
+        <w:t>Para pasta WEB-INF terá o arquivo de necessário para a aplicação de visualização e de configuração do Spring</w:t>
+      </w:r>
+    </w:p>
+    <w:p>
+      <w:r>
+        <w:tab/>
+        <w:t>Pasta:</w:t>
+      </w:r>
+    </w:p>
+    <w:p>
+      <w:pPr>
+        <w:pStyle w:val="PargrafodaLista"/>
+        <w:numPr>
+          <w:ilvl w:val="0"/>
+          <w:numId w:val="36"/>
+        </w:numPr>
+      </w:pPr>
+      <w:proofErr w:type="spellStart"/>
+      <w:r>
+        <w:t>Resources</w:t>
+      </w:r>
+      <w:proofErr w:type="spellEnd"/>
+      <w:r>
+        <w:t>: pasta contendo todos os arquivo separados em pasta CSS,JS, Imagem do sistema.</w:t>
+      </w:r>
+    </w:p>
+    <w:p>
+      <w:pPr>
+        <w:pStyle w:val="PargrafodaLista"/>
+        <w:numPr>
+          <w:ilvl w:val="0"/>
+          <w:numId w:val="36"/>
+        </w:numPr>
+      </w:pPr>
+      <w:proofErr w:type="spellStart"/>
+      <w:r>
+        <w:t>Pages</w:t>
+      </w:r>
+      <w:proofErr w:type="spellEnd"/>
+      <w:r>
+        <w:t xml:space="preserve">: pasta contendo todos os arquivo para </w:t>
+      </w:r>
+      <w:proofErr w:type="spellStart"/>
+      <w:r>
+        <w:t>view</w:t>
+      </w:r>
+      <w:proofErr w:type="spellEnd"/>
+      <w:r>
+        <w:t xml:space="preserve"> do sistema separada por função.</w:t>
+      </w:r>
+    </w:p>
+    <w:p>
+      <w:pPr>
+        <w:pStyle w:val="PargrafodaLista"/>
+        <w:numPr>
+          <w:ilvl w:val="0"/>
+          <w:numId w:val="36"/>
+        </w:numPr>
+      </w:pPr>
+      <w:r>
+        <w:t>Arquivo do Spring: Responsável por configurar o contêiner do Spring</w:t>
+      </w:r>
+    </w:p>
+    <w:p>
+      <w:pPr>
+        <w:pStyle w:val="PargrafodaLista"/>
+        <w:numPr>
+          <w:ilvl w:val="1"/>
+          <w:numId w:val="36"/>
+        </w:numPr>
+      </w:pPr>
+      <w:proofErr w:type="gramStart"/>
+      <w:r>
+        <w:t xml:space="preserve">Spring-mvc.xml </w:t>
+      </w:r>
+      <w:r>
+        <w:t>:</w:t>
+      </w:r>
+      <w:proofErr w:type="gramEnd"/>
+      <w:r>
+        <w:t xml:space="preserve"> T</w:t>
+      </w:r>
+      <w:r>
+        <w:t xml:space="preserve">em a função de configurar o </w:t>
+      </w:r>
+      <w:r>
+        <w:t xml:space="preserve">a parte de </w:t>
+      </w:r>
+      <w:proofErr w:type="spellStart"/>
+      <w:r>
+        <w:t>view</w:t>
+      </w:r>
+      <w:proofErr w:type="spellEnd"/>
+      <w:r>
+        <w:t xml:space="preserve"> do sistema como a pasta que vai procurar as </w:t>
+      </w:r>
+      <w:proofErr w:type="spellStart"/>
+      <w:r>
+        <w:t>views</w:t>
+      </w:r>
+      <w:proofErr w:type="spellEnd"/>
+      <w:r>
+        <w:t xml:space="preserve"> que serão utilizada .</w:t>
+      </w:r>
+    </w:p>
+    <w:p>
+      <w:pPr>
+        <w:pStyle w:val="PargrafodaLista"/>
+        <w:numPr>
+          <w:ilvl w:val="1"/>
+          <w:numId w:val="36"/>
+        </w:numPr>
+      </w:pPr>
+      <w:r>
+        <w:t>Spring-data</w:t>
+      </w:r>
+      <w:r>
+        <w:t>.xml</w:t>
+      </w:r>
+      <w:r>
+        <w:t xml:space="preserve">: Tem a função de configurar </w:t>
+      </w:r>
+      <w:proofErr w:type="gramStart"/>
+      <w:r>
+        <w:t>a  conexão</w:t>
+      </w:r>
+      <w:proofErr w:type="gramEnd"/>
+      <w:r>
+        <w:t xml:space="preserve"> com o banco de dados  como seja por JDBC ou JPA.</w:t>
+      </w:r>
+    </w:p>
+    <w:p>
+      <w:pPr>
+        <w:pStyle w:val="PargrafodaLista"/>
+        <w:numPr>
+          <w:ilvl w:val="1"/>
+          <w:numId w:val="36"/>
+        </w:numPr>
+      </w:pPr>
+      <w:r>
+        <w:t>Spring-security.xml: Tem a função de configurar a permissão de que tem acesso ao sistema e realizar a autenticação do usuário com seu papel(ROLE) no sistema.</w:t>
+      </w:r>
+    </w:p>
+    <w:p>
+      <w:pPr>
+        <w:pStyle w:val="PargrafodaLista"/>
+        <w:numPr>
+          <w:ilvl w:val="1"/>
+          <w:numId w:val="36"/>
+        </w:numPr>
+      </w:pPr>
+      <w:r>
+        <w:t>Spring-context.xml:</w:t>
+      </w:r>
+      <w:r>
+        <w:t xml:space="preserve"> Responsável por iniciar as configurações supracitadas além de ser esse </w:t>
+      </w:r>
+      <w:proofErr w:type="spellStart"/>
+      <w:r>
+        <w:t>aquivo</w:t>
+      </w:r>
+      <w:proofErr w:type="spellEnd"/>
+      <w:r>
+        <w:t xml:space="preserve"> que é referenciado pelo web.xml.</w:t>
+      </w:r>
+    </w:p>
+    <w:p>
+      <w:pPr>
+        <w:pStyle w:val="PargrafodaLista"/>
+        <w:numPr>
+          <w:ilvl w:val="0"/>
+          <w:numId w:val="36"/>
+        </w:numPr>
+      </w:pPr>
+      <w:r>
+        <w:t>Web.xml: Responsável por carregar e configurar a aplicação do contêiner do Spring</w:t>
+      </w:r>
+    </w:p>
+    <w:p/>
+    <w:p>
+      <w:r>
+        <w:t xml:space="preserve">Sobre a parte de </w:t>
+      </w:r>
+      <w:proofErr w:type="spellStart"/>
+      <w:r>
+        <w:t>view</w:t>
+      </w:r>
+      <w:proofErr w:type="spellEnd"/>
+      <w:r>
+        <w:t xml:space="preserve"> nesse projeto será utilizado </w:t>
+      </w:r>
+      <w:proofErr w:type="spellStart"/>
+      <w:r>
+        <w:t>JavaServer</w:t>
+      </w:r>
+      <w:proofErr w:type="spellEnd"/>
+      <w:r>
+        <w:t xml:space="preserve"> </w:t>
+      </w:r>
+      <w:proofErr w:type="spellStart"/>
+      <w:r>
+        <w:t>Pages</w:t>
+      </w:r>
+      <w:proofErr w:type="spellEnd"/>
+      <w:r>
+        <w:t xml:space="preserve"> (JSP) é uma tecnologia que ajuda os desenvolvedores de software a criarem páginas web geradas dinamicamente baseadas em HTML, XML ou outros tipos de documentos.</w:t>
+      </w:r>
+    </w:p>
+    <w:p>
+      <w:r>
+        <w:lastRenderedPageBreak/>
+        <w:t xml:space="preserve"> </w:t>
+      </w:r>
+      <w:r>
+        <w:pict>
+          <v:shape id="_x0000_i1025" type="#_x0000_t75" style="width:187.5pt;height:219.75pt">
+            <v:imagedata r:id="rId9" o:title="250px-Arquitetura_JSP"/>
+          </v:shape>
+        </w:pict>
+      </w:r>
+      <w:r>
+        <w:t xml:space="preserve">Para nosso caso o Spring framework especificamente o </w:t>
+      </w:r>
+      <w:proofErr w:type="gramStart"/>
+      <w:r>
+        <w:t xml:space="preserve">modulo  </w:t>
+      </w:r>
+      <w:proofErr w:type="spellStart"/>
+      <w:r>
+        <w:t>SpringMVC</w:t>
+      </w:r>
+      <w:proofErr w:type="spellEnd"/>
+      <w:proofErr w:type="gramEnd"/>
+      <w:r>
+        <w:t xml:space="preserve"> quem faz essa parte do </w:t>
+      </w:r>
+      <w:proofErr w:type="spellStart"/>
+      <w:r>
+        <w:t>servlet</w:t>
+      </w:r>
+      <w:proofErr w:type="spellEnd"/>
+      <w:r>
+        <w:t xml:space="preserve">/filtro é o </w:t>
+      </w:r>
+      <w:proofErr w:type="spellStart"/>
+      <w:r>
+        <w:t>dispatcher</w:t>
+      </w:r>
+      <w:proofErr w:type="spellEnd"/>
+      <w:r>
+        <w:t>/</w:t>
+      </w:r>
+      <w:proofErr w:type="spellStart"/>
+      <w:r>
+        <w:t>filtroSecurity</w:t>
+      </w:r>
+      <w:proofErr w:type="spellEnd"/>
+      <w:r>
+        <w:t xml:space="preserve"> configurado </w:t>
+      </w:r>
+      <w:r>
+        <w:t>do</w:t>
+      </w:r>
+      <w:r>
+        <w:t xml:space="preserve"> Spring-</w:t>
+      </w:r>
+      <w:proofErr w:type="spellStart"/>
+      <w:r>
+        <w:t>mvc</w:t>
+      </w:r>
+      <w:proofErr w:type="spellEnd"/>
+      <w:r>
+        <w:t xml:space="preserve"> e o Spring-</w:t>
+      </w:r>
+      <w:proofErr w:type="spellStart"/>
+      <w:r>
+        <w:t>security</w:t>
+      </w:r>
+      <w:proofErr w:type="spellEnd"/>
+      <w:r>
+        <w:t xml:space="preserve"> </w:t>
+      </w:r>
+      <w:r>
+        <w:t>que por sua vez é</w:t>
+      </w:r>
+      <w:r>
+        <w:t xml:space="preserve"> inicializado no web.xml</w:t>
+      </w:r>
+      <w:r>
+        <w:t>.</w:t>
+      </w:r>
+    </w:p>
+    <w:p/>
+    <w:p>
       <w:pPr>
         <w:pStyle w:val="Ttulo1"/>
       </w:pPr>
       <w:r>
-        <w:t>Mecanismos Arquiteturais</w:t>
-      </w:r>
-    </w:p>
-    <w:p>
-      <w:pPr>
-        <w:pStyle w:val="Corpodetexto"/>
-        <w:rPr>
-          <w:rFonts w:ascii="Times" w:hAnsi="Times"/>
-          <w:iCs/>
-          <w:color w:val="0000FF"/>
-        </w:rPr>
-      </w:pPr>
-      <w:r>
-        <w:rPr>
-          <w:rFonts w:ascii="Times" w:hAnsi="Times"/>
-          <w:iCs/>
-          <w:color w:val="0000FF"/>
-        </w:rPr>
-        <w:t xml:space="preserve">[Lista os mecanismos arquiteturais e descreve o estado atual de cada um deles. Inicialmente, cada mecanismo </w:t>
-      </w:r>
-    </w:p>
-    <w:p>
-      <w:pPr>
-        <w:pStyle w:val="Corpodetexto"/>
-        <w:rPr>
-          <w:rFonts w:ascii="Times" w:hAnsi="Times"/>
-          <w:iCs/>
-          <w:color w:val="0000FF"/>
-        </w:rPr>
-      </w:pPr>
+        <w:t>Principais Abstrações</w:t>
+      </w:r>
+    </w:p>
+    <w:p>
+      <w:r>
+        <w:t xml:space="preserve">[Lista e descreve brevemente as abstrações chave do sistema. Pode ser uma lista relativamente curta dos </w:t>
+      </w:r>
+    </w:p>
+    <w:p>
       <w:proofErr w:type="gramStart"/>
       <w:r>
-        <w:rPr>
-          <w:rFonts w:ascii="Times" w:hAnsi="Times"/>
-          <w:iCs/>
-          <w:color w:val="0000FF"/>
-        </w:rPr>
-        <w:t>pode</w:t>
+        <w:t>conceitos</w:t>
       </w:r>
       <w:proofErr w:type="gramEnd"/>
       <w:r>
-        <w:rPr>
-          <w:rFonts w:ascii="Times" w:hAnsi="Times"/>
-          <w:iCs/>
-          <w:color w:val="0000FF"/>
-        </w:rPr>
-        <w:t xml:space="preserve"> ser apenas nome e uma breve descrição. Eles serão desenvolvidos até que o mecanismo seja uma </w:t>
-      </w:r>
-    </w:p>
-    <w:p>
-      <w:pPr>
-        <w:pStyle w:val="Corpodetexto"/>
-        <w:rPr>
-          <w:rFonts w:ascii="Times" w:hAnsi="Times"/>
-          <w:iCs/>
-          <w:color w:val="0000FF"/>
-        </w:rPr>
-      </w:pPr>
+        <w:t xml:space="preserve"> críticos que definem o sistema. As abstrações chave geralmente irão traduzir para classes de analise </w:t>
+      </w:r>
+    </w:p>
+    <w:p>
       <w:proofErr w:type="gramStart"/>
       <w:r>
-        <w:rPr>
-          <w:rFonts w:ascii="Times" w:hAnsi="Times"/>
-          <w:iCs/>
-          <w:color w:val="0000FF"/>
-        </w:rPr>
-        <w:t>colaboração</w:t>
+        <w:t>inicial</w:t>
       </w:r>
       <w:proofErr w:type="gramEnd"/>
       <w:r>
-        <w:rPr>
-          <w:rFonts w:ascii="Times" w:hAnsi="Times"/>
-          <w:iCs/>
-          <w:color w:val="0000FF"/>
-        </w:rPr>
-        <w:t xml:space="preserve"> ou padrão que pode ser aplicado diretamente em algum aspecto do design.] </w:t>
-      </w:r>
-    </w:p>
-    <w:p>
-      <w:pPr>
-        <w:pStyle w:val="Corpodetexto"/>
-        <w:rPr>
-          <w:rFonts w:ascii="Times" w:hAnsi="Times"/>
-          <w:iCs/>
-        </w:rPr>
-      </w:pPr>
-      <w:r>
-        <w:rPr>
-          <w:rFonts w:ascii="Times" w:hAnsi="Times"/>
-          <w:iCs/>
-        </w:rPr>
-        <w:t xml:space="preserve">Mecanismo arquitetural 1 </w:t>
-      </w:r>
-    </w:p>
-    <w:p>
-      <w:pPr>
-        <w:pStyle w:val="Corpodetexto"/>
-        <w:rPr>
-          <w:rFonts w:ascii="Times" w:hAnsi="Times"/>
-          <w:iCs/>
-          <w:color w:val="0000FF"/>
-        </w:rPr>
-      </w:pPr>
-      <w:r>
-        <w:rPr>
-          <w:rFonts w:ascii="Times" w:hAnsi="Times"/>
-          <w:iCs/>
-          <w:color w:val="0000FF"/>
-        </w:rPr>
-        <w:t xml:space="preserve">[Descreve o propósito, atributos, e a função do mecanismo arquitetural.] </w:t>
-      </w:r>
-    </w:p>
-    <w:p>
-      <w:pPr>
-        <w:pStyle w:val="Corpodetexto"/>
-        <w:rPr>
-          <w:rFonts w:ascii="Times" w:hAnsi="Times"/>
-          <w:iCs/>
-        </w:rPr>
-      </w:pPr>
-      <w:r>
-        <w:rPr>
-          <w:rFonts w:ascii="Times" w:hAnsi="Times"/>
-          <w:iCs/>
-        </w:rPr>
-        <w:t xml:space="preserve">Mecanismo arquitetural 2 </w:t>
-      </w:r>
-    </w:p>
-    <w:p>
-      <w:pPr>
-        <w:pStyle w:val="Corpodetexto"/>
-      </w:pPr>
-      <w:r>
-        <w:rPr>
-          <w:rFonts w:ascii="Times" w:hAnsi="Times"/>
-          <w:iCs/>
-          <w:color w:val="0000FF"/>
-        </w:rPr>
-        <w:t>[Descreve o propósito, atributos, e a função do mecanismo arquitetura2.]</w:t>
+        <w:t xml:space="preserve"> e padrões importantes.]</w:t>
       </w:r>
     </w:p>
     <w:p>
@@ -925,81 +1092,86 @@
         <w:pStyle w:val="Ttulo1"/>
       </w:pPr>
       <w:r>
-        <w:t>Principais Abstrações</w:t>
-      </w:r>
-    </w:p>
-    <w:p>
-      <w:r>
-        <w:t xml:space="preserve">[Lista e descreve brevemente as abstrações chave do sistema. Pode ser uma lista relativamente curta dos </w:t>
-      </w:r>
-    </w:p>
-    <w:p>
-      <w:proofErr w:type="gramStart"/>
-      <w:r>
-        <w:t>conceitos</w:t>
-      </w:r>
-      <w:proofErr w:type="gramEnd"/>
-      <w:r>
-        <w:t xml:space="preserve"> críticos que definem o sistema. As abstrações chave geralmente irão traduzir para classes de analise </w:t>
-      </w:r>
-    </w:p>
-    <w:p>
-      <w:proofErr w:type="gramStart"/>
-      <w:r>
-        <w:t>inicial</w:t>
-      </w:r>
-      <w:proofErr w:type="gramEnd"/>
-      <w:r>
-        <w:t xml:space="preserve"> e padrões importantes.]</w:t>
-      </w:r>
-    </w:p>
-    <w:p>
-      <w:pPr>
-        <w:pStyle w:val="Ttulo1"/>
-      </w:pPr>
-      <w:r>
         <w:t>Camadas do Framework da Arquitetura</w:t>
       </w:r>
     </w:p>
     <w:p>
-      <w:r>
+      <w:pPr>
+        <w:rPr>
+          <w:sz w:val="22"/>
+        </w:rPr>
+      </w:pPr>
+      <w:r>
+        <w:rPr>
+          <w:sz w:val="22"/>
+        </w:rPr>
         <w:t>O Spring Framework é composto por recursos organizados em cerca de 20 módulos. Estes módulos são agrupados em Núcleo Container, Data Access / Integração, Web, AOP (</w:t>
       </w:r>
       <w:proofErr w:type="spellStart"/>
       <w:r>
+        <w:rPr>
+          <w:sz w:val="22"/>
+        </w:rPr>
         <w:t>Aspect</w:t>
       </w:r>
       <w:proofErr w:type="spellEnd"/>
       <w:r>
+        <w:rPr>
+          <w:sz w:val="22"/>
+        </w:rPr>
         <w:t xml:space="preserve"> </w:t>
       </w:r>
       <w:proofErr w:type="spellStart"/>
       <w:r>
+        <w:rPr>
+          <w:sz w:val="22"/>
+        </w:rPr>
         <w:t>Oriented</w:t>
       </w:r>
       <w:proofErr w:type="spellEnd"/>
       <w:r>
+        <w:rPr>
+          <w:sz w:val="22"/>
+        </w:rPr>
         <w:t xml:space="preserve"> </w:t>
       </w:r>
       <w:proofErr w:type="spellStart"/>
       <w:r>
+        <w:rPr>
+          <w:sz w:val="22"/>
+        </w:rPr>
         <w:t>Programming</w:t>
       </w:r>
       <w:proofErr w:type="spellEnd"/>
       <w:r>
+        <w:rPr>
+          <w:sz w:val="22"/>
+        </w:rPr>
         <w:t>), Instrumentação, Mensagens e teste, como mostrado no diagrama a seguir.</w:t>
       </w:r>
     </w:p>
-    <w:p/>
-    <w:p>
+    <w:p>
+      <w:pPr>
+        <w:rPr>
+          <w:sz w:val="22"/>
+        </w:rPr>
+      </w:pPr>
+    </w:p>
+    <w:p>
+      <w:pPr>
+        <w:rPr>
+          <w:sz w:val="22"/>
+        </w:rPr>
+      </w:pPr>
       <w:r>
         <w:rPr>
           <w:noProof/>
+          <w:sz w:val="22"/>
           <w:lang w:eastAsia="pt-BR"/>
         </w:rPr>
         <w:lastRenderedPageBreak/>
         <w:drawing>
-          <wp:inline distT="0" distB="0" distL="0" distR="0">
+          <wp:inline distT="0" distB="0" distL="0" distR="0" wp14:anchorId="683B987B" wp14:editId="51558EAF">
             <wp:extent cx="5943600" cy="4457700"/>
             <wp:effectExtent l="0" t="0" r="0" b="0"/>
             <wp:docPr id="1" name="Imagem 1" descr="C:\Users\Adriano\Pictures\spring-overview.png"/>
@@ -1016,7 +1188,7 @@
                     </pic:cNvPicPr>
                   </pic:nvPicPr>
                   <pic:blipFill>
-                    <a:blip r:embed="rId9">
+                    <a:blip r:embed="rId10">
                       <a:extLst>
                         <a:ext uri="{28A0092B-C50C-407E-A947-70E740481C1C}">
                           <a14:useLocalDpi xmlns:a14="http://schemas.microsoft.com/office/drawing/2010/main" val="0"/>
@@ -1048,24 +1220,64 @@
         </w:drawing>
       </w:r>
     </w:p>
-    <w:p/>
-    <w:p/>
-    <w:p>
-      <w:r>
+    <w:p>
+      <w:pPr>
+        <w:rPr>
+          <w:sz w:val="22"/>
+        </w:rPr>
+      </w:pPr>
+    </w:p>
+    <w:p>
+      <w:pPr>
+        <w:rPr>
+          <w:sz w:val="22"/>
+        </w:rPr>
+      </w:pPr>
+    </w:p>
+    <w:p>
+      <w:pPr>
+        <w:rPr>
+          <w:sz w:val="22"/>
+        </w:rPr>
+      </w:pPr>
+      <w:r>
+        <w:rPr>
+          <w:sz w:val="22"/>
+        </w:rPr>
         <w:t xml:space="preserve">Os blocos de construção descritos anteriormente tornar Primavera uma escolha lógica em muitos cenários, a partir de </w:t>
       </w:r>
       <w:proofErr w:type="spellStart"/>
       <w:r>
+        <w:rPr>
+          <w:sz w:val="22"/>
+        </w:rPr>
         <w:t>applets</w:t>
       </w:r>
       <w:proofErr w:type="spellEnd"/>
       <w:r>
+        <w:rPr>
+          <w:sz w:val="22"/>
+        </w:rPr>
         <w:t xml:space="preserve"> para aplicações empresariais de pleno direito que usam a funcionalidade de gerenciamento de transações e framework web integração do Spring.</w:t>
       </w:r>
     </w:p>
-    <w:p/>
-    <w:p>
-      <w:r>
+    <w:p>
+      <w:pPr>
+        <w:rPr>
+          <w:sz w:val="22"/>
+        </w:rPr>
+      </w:pPr>
+    </w:p>
+    <w:p>
+      <w:pPr>
+        <w:rPr>
+          <w:sz w:val="22"/>
+        </w:rPr>
+      </w:pPr>
+      <w:r>
+        <w:rPr>
+          <w:sz w:val="22"/>
+        </w:rPr>
         <w:t>Nesse projeto serão usados:</w:t>
       </w:r>
     </w:p>
@@ -1076,89 +1288,112 @@
           <w:ilvl w:val="0"/>
           <w:numId w:val="31"/>
         </w:numPr>
-      </w:pPr>
-      <w:r>
+        <w:rPr>
+          <w:sz w:val="22"/>
+        </w:rPr>
+      </w:pPr>
+      <w:r>
+        <w:rPr>
+          <w:sz w:val="22"/>
+        </w:rPr>
         <w:t xml:space="preserve">Os </w:t>
       </w:r>
       <w:r>
         <w:rPr>
           <w:b/>
+          <w:sz w:val="22"/>
         </w:rPr>
         <w:t>Spring-core</w:t>
       </w:r>
       <w:r>
+        <w:rPr>
+          <w:sz w:val="22"/>
+        </w:rPr>
         <w:t xml:space="preserve"> e </w:t>
       </w:r>
       <w:proofErr w:type="spellStart"/>
       <w:r>
         <w:rPr>
           <w:b/>
+          <w:sz w:val="22"/>
         </w:rPr>
         <w:t>spring-beans</w:t>
       </w:r>
       <w:proofErr w:type="spellEnd"/>
       <w:r>
+        <w:rPr>
+          <w:sz w:val="22"/>
+        </w:rPr>
         <w:t xml:space="preserve"> módulos fornecer as peças fundamentais </w:t>
       </w:r>
       <w:proofErr w:type="gramStart"/>
       <w:r>
-        <w:t>do</w:t>
-      </w:r>
-      <w:r>
-        <w:t>s</w:t>
-      </w:r>
-      <w:r>
-        <w:t xml:space="preserve"> </w:t>
-      </w:r>
-      <w:r>
-        <w:t xml:space="preserve"> blocos</w:t>
+        <w:rPr>
+          <w:sz w:val="22"/>
+        </w:rPr>
+        <w:t>dos  blocos</w:t>
       </w:r>
       <w:proofErr w:type="gramEnd"/>
       <w:r>
-        <w:t xml:space="preserve"> a cima</w:t>
-      </w:r>
-      <w:r>
-        <w:t>, incluindo as características de</w:t>
-      </w:r>
-      <w:r>
-        <w:t xml:space="preserve"> </w:t>
+        <w:rPr>
+          <w:sz w:val="22"/>
+        </w:rPr>
+        <w:t xml:space="preserve"> a cima, incluindo as características de </w:t>
       </w:r>
       <w:proofErr w:type="spellStart"/>
       <w:r>
+        <w:rPr>
+          <w:sz w:val="22"/>
+        </w:rPr>
         <w:t>IoC</w:t>
       </w:r>
       <w:proofErr w:type="spellEnd"/>
       <w:r>
-        <w:t xml:space="preserve"> e injeção</w:t>
-      </w:r>
-      <w:r>
-        <w:t xml:space="preserve"> dependência. O </w:t>
+        <w:rPr>
+          <w:sz w:val="22"/>
+        </w:rPr>
+        <w:t xml:space="preserve"> e injeção dependência. O </w:t>
       </w:r>
       <w:proofErr w:type="spellStart"/>
       <w:r>
+        <w:rPr>
+          <w:sz w:val="22"/>
+        </w:rPr>
         <w:t>BeanFactory</w:t>
       </w:r>
       <w:proofErr w:type="spellEnd"/>
       <w:r>
+        <w:rPr>
+          <w:sz w:val="22"/>
+        </w:rPr>
         <w:t xml:space="preserve"> é uma aplicação sofisticada do padrão de </w:t>
       </w:r>
       <w:proofErr w:type="spellStart"/>
       <w:r>
+        <w:rPr>
+          <w:sz w:val="22"/>
+        </w:rPr>
         <w:t>factory</w:t>
       </w:r>
       <w:proofErr w:type="spellEnd"/>
       <w:r>
-        <w:t>. Ele eli</w:t>
-      </w:r>
-      <w:r>
-        <w:t xml:space="preserve">mina a necessidade de </w:t>
+        <w:rPr>
+          <w:sz w:val="22"/>
+        </w:rPr>
+        <w:t xml:space="preserve">. Ele elimina a necessidade de </w:t>
       </w:r>
       <w:proofErr w:type="spellStart"/>
       <w:r>
+        <w:rPr>
+          <w:sz w:val="22"/>
+        </w:rPr>
         <w:t>singleton</w:t>
       </w:r>
       <w:proofErr w:type="spellEnd"/>
       <w:r>
+        <w:rPr>
+          <w:sz w:val="22"/>
+        </w:rPr>
         <w:t xml:space="preserve"> programáticas e permite dissociar a configuração e especificação de dependências de sua lógica do programa real.</w:t>
       </w:r>
     </w:p>
@@ -1169,19 +1404,27 @@
           <w:ilvl w:val="0"/>
           <w:numId w:val="31"/>
         </w:numPr>
-      </w:pPr>
-      <w:r>
+        <w:rPr>
+          <w:sz w:val="22"/>
+        </w:rPr>
+      </w:pPr>
+      <w:r>
+        <w:rPr>
+          <w:sz w:val="22"/>
+        </w:rPr>
         <w:t xml:space="preserve">A </w:t>
       </w:r>
       <w:r>
         <w:rPr>
           <w:b/>
+          <w:sz w:val="22"/>
         </w:rPr>
         <w:t>Spring</w:t>
       </w:r>
       <w:r>
         <w:rPr>
           <w:b/>
+          <w:sz w:val="22"/>
         </w:rPr>
         <w:t>-</w:t>
       </w:r>
@@ -1189,19 +1432,29 @@
       <w:r>
         <w:rPr>
           <w:b/>
+          <w:sz w:val="22"/>
         </w:rPr>
         <w:t>SpEL</w:t>
       </w:r>
       <w:proofErr w:type="spellEnd"/>
       <w:r>
+        <w:rPr>
+          <w:sz w:val="22"/>
+        </w:rPr>
         <w:t xml:space="preserve"> módulo fornece uma poderosa linguagem de expressão para consultar e manipular um objeto gráfico em tempo de execução. É uma extensão da linguagem de expressão unificada (</w:t>
       </w:r>
       <w:proofErr w:type="spellStart"/>
       <w:r>
+        <w:rPr>
+          <w:sz w:val="22"/>
+        </w:rPr>
         <w:t>unified</w:t>
       </w:r>
       <w:proofErr w:type="spellEnd"/>
       <w:r>
+        <w:rPr>
+          <w:sz w:val="22"/>
+        </w:rPr>
         <w:t xml:space="preserve"> EL), conforme especificado na especificação JSP 2.1. </w:t>
       </w:r>
     </w:p>
@@ -1212,16 +1465,20 @@
           <w:ilvl w:val="0"/>
           <w:numId w:val="31"/>
         </w:numPr>
-      </w:pPr>
-      <w:r>
-        <w:t>O</w:t>
-      </w:r>
-      <w:r>
-        <w:t xml:space="preserve"> </w:t>
+        <w:rPr>
+          <w:sz w:val="22"/>
+        </w:rPr>
+      </w:pPr>
+      <w:r>
+        <w:rPr>
+          <w:sz w:val="22"/>
+        </w:rPr>
+        <w:t xml:space="preserve">O </w:t>
       </w:r>
       <w:r>
         <w:rPr>
           <w:b/>
+          <w:sz w:val="22"/>
         </w:rPr>
         <w:t>Spring-</w:t>
       </w:r>
@@ -1229,22 +1486,29 @@
       <w:r>
         <w:rPr>
           <w:b/>
+          <w:sz w:val="22"/>
         </w:rPr>
         <w:t>jdbc</w:t>
       </w:r>
       <w:proofErr w:type="spellEnd"/>
       <w:r>
+        <w:rPr>
+          <w:sz w:val="22"/>
+        </w:rPr>
         <w:t xml:space="preserve"> módulo fornece um JDBC camada </w:t>
       </w:r>
       <w:proofErr w:type="gramStart"/>
       <w:r>
-        <w:t xml:space="preserve">abstrata </w:t>
-      </w:r>
-      <w:r>
-        <w:t xml:space="preserve"> que</w:t>
+        <w:rPr>
+          <w:sz w:val="22"/>
+        </w:rPr>
+        <w:t>abstrata  que</w:t>
       </w:r>
       <w:proofErr w:type="gramEnd"/>
       <w:r>
+        <w:rPr>
+          <w:sz w:val="22"/>
+        </w:rPr>
         <w:t xml:space="preserve"> elimina a necessidade de fazer a codificação JDBC tedioso e análise de códigos de erro específico de banco de dados de fornecedores.</w:t>
       </w:r>
     </w:p>
@@ -1255,48 +1519,70 @@
           <w:ilvl w:val="0"/>
           <w:numId w:val="31"/>
         </w:numPr>
-      </w:pPr>
-      <w:r>
-        <w:t>O</w:t>
-      </w:r>
-      <w:r>
-        <w:t xml:space="preserve"> </w:t>
+        <w:rPr>
+          <w:sz w:val="22"/>
+        </w:rPr>
+      </w:pPr>
+      <w:r>
+        <w:rPr>
+          <w:sz w:val="22"/>
+        </w:rPr>
+        <w:t xml:space="preserve">O </w:t>
       </w:r>
       <w:r>
         <w:rPr>
           <w:b/>
+          <w:sz w:val="22"/>
         </w:rPr>
         <w:t>Spring-ORM</w:t>
       </w:r>
       <w:r>
+        <w:rPr>
+          <w:sz w:val="22"/>
+        </w:rPr>
         <w:t xml:space="preserve"> módulo fornece camadas de integração para os populares de mapeamento objeto-relacional </w:t>
       </w:r>
       <w:proofErr w:type="spellStart"/>
       <w:r>
+        <w:rPr>
+          <w:sz w:val="22"/>
+        </w:rPr>
         <w:t>APIs</w:t>
       </w:r>
       <w:proofErr w:type="spellEnd"/>
       <w:r>
+        <w:rPr>
+          <w:sz w:val="22"/>
+        </w:rPr>
         <w:t xml:space="preserve">, incluindo </w:t>
       </w:r>
       <w:proofErr w:type="gramStart"/>
       <w:r>
+        <w:rPr>
+          <w:sz w:val="22"/>
+        </w:rPr>
         <w:t>JPA ,</w:t>
       </w:r>
       <w:proofErr w:type="gramEnd"/>
       <w:r>
+        <w:rPr>
+          <w:sz w:val="22"/>
+        </w:rPr>
         <w:t xml:space="preserve"> JDO e </w:t>
       </w:r>
       <w:proofErr w:type="spellStart"/>
       <w:r>
+        <w:rPr>
+          <w:sz w:val="22"/>
+        </w:rPr>
         <w:t>Hibernate</w:t>
       </w:r>
       <w:proofErr w:type="spellEnd"/>
       <w:r>
-        <w:t xml:space="preserve"> e o próprio Spring Data JPA</w:t>
-      </w:r>
-      <w:r>
-        <w:t xml:space="preserve"> . Usando a primavera-ORM módulo que você pode usar todos esses enquadramentos O / R de mapeamento em combinação com todas as outras características ofertas Spring, como o recurso de gerenciamento de transação declarativa simples mencionado anteriormente.</w:t>
+        <w:rPr>
+          <w:sz w:val="22"/>
+        </w:rPr>
+        <w:t xml:space="preserve"> e o próprio Spring Data JPA . Usando a primavera-ORM módulo que você pode usar todos esses enquadramentos O / R de mapeamento em combinação com todas as outras características ofertas Spring, como o recurso de gerenciamento de transação declarativa simples mencionado anteriormente.</w:t>
       </w:r>
     </w:p>
     <w:p>
@@ -1306,52 +1592,71 @@
           <w:ilvl w:val="0"/>
           <w:numId w:val="31"/>
         </w:numPr>
-      </w:pPr>
-      <w:r>
+        <w:rPr>
+          <w:sz w:val="22"/>
+        </w:rPr>
+      </w:pPr>
+      <w:r>
+        <w:rPr>
+          <w:sz w:val="22"/>
+        </w:rPr>
+        <w:lastRenderedPageBreak/>
         <w:t xml:space="preserve">A </w:t>
       </w:r>
       <w:r>
         <w:rPr>
           <w:b/>
+          <w:sz w:val="22"/>
         </w:rPr>
         <w:t>Spring-web</w:t>
       </w:r>
       <w:r>
+        <w:rPr>
+          <w:sz w:val="22"/>
+        </w:rPr>
         <w:t xml:space="preserve"> módulo oferece recursos de integração básicas orientadas para a web como a funcionalidade de upload de arquivo </w:t>
       </w:r>
       <w:proofErr w:type="spellStart"/>
       <w:r>
+        <w:rPr>
+          <w:sz w:val="22"/>
+        </w:rPr>
         <w:t>multipart</w:t>
       </w:r>
       <w:proofErr w:type="spellEnd"/>
       <w:r>
-        <w:t xml:space="preserve"> e</w:t>
-      </w:r>
-      <w:r>
-        <w:t xml:space="preserve"> </w:t>
-      </w:r>
-      <w:r>
-        <w:t xml:space="preserve">a inicialização do contêiner </w:t>
+        <w:rPr>
+          <w:sz w:val="22"/>
+        </w:rPr>
+        <w:t xml:space="preserve"> e a inicialização do contêiner </w:t>
       </w:r>
       <w:proofErr w:type="spellStart"/>
       <w:r>
+        <w:rPr>
+          <w:sz w:val="22"/>
+        </w:rPr>
         <w:t>IoC</w:t>
       </w:r>
       <w:proofErr w:type="spellEnd"/>
       <w:r>
+        <w:rPr>
+          <w:sz w:val="22"/>
+        </w:rPr>
         <w:t xml:space="preserve"> usando ouvintes </w:t>
       </w:r>
       <w:proofErr w:type="spellStart"/>
       <w:r>
+        <w:rPr>
+          <w:sz w:val="22"/>
+        </w:rPr>
         <w:t>Servlet</w:t>
       </w:r>
       <w:proofErr w:type="spellEnd"/>
       <w:r>
-        <w:t xml:space="preserve"> e um contexto de aplicação orientada a web. Ele também contém as peças relacionadas com a web de apoio a comunicação </w:t>
-      </w:r>
-      <w:r>
-        <w:lastRenderedPageBreak/>
-        <w:t>remota do Spring.</w:t>
+        <w:rPr>
+          <w:sz w:val="22"/>
+        </w:rPr>
+        <w:t xml:space="preserve"> e um contexto de aplicação orientada a web. Ele também contém as peças relacionadas com a web de apoio a comunicação remota do Spring.</w:t>
       </w:r>
     </w:p>
     <w:p>
@@ -1361,13 +1666,20 @@
           <w:ilvl w:val="0"/>
           <w:numId w:val="31"/>
         </w:numPr>
-      </w:pPr>
-      <w:r>
+        <w:rPr>
+          <w:sz w:val="22"/>
+        </w:rPr>
+      </w:pPr>
+      <w:r>
+        <w:rPr>
+          <w:sz w:val="22"/>
+        </w:rPr>
         <w:t xml:space="preserve">A </w:t>
       </w:r>
       <w:r>
         <w:rPr>
           <w:b/>
+          <w:sz w:val="22"/>
         </w:rPr>
         <w:t>Spring-</w:t>
       </w:r>
@@ -1375,35 +1687,57 @@
       <w:r>
         <w:rPr>
           <w:b/>
+          <w:sz w:val="22"/>
         </w:rPr>
         <w:t>webMVC</w:t>
       </w:r>
       <w:proofErr w:type="spellEnd"/>
       <w:r>
+        <w:rPr>
+          <w:sz w:val="22"/>
+        </w:rPr>
         <w:t xml:space="preserve"> módulo (também conhecido como o Web-</w:t>
       </w:r>
       <w:proofErr w:type="spellStart"/>
       <w:r>
+        <w:rPr>
+          <w:sz w:val="22"/>
+        </w:rPr>
         <w:t>Servlet</w:t>
       </w:r>
       <w:proofErr w:type="spellEnd"/>
       <w:r>
+        <w:rPr>
+          <w:sz w:val="22"/>
+        </w:rPr>
         <w:t xml:space="preserve"> módulo) contém </w:t>
       </w:r>
       <w:proofErr w:type="spellStart"/>
       <w:r>
+        <w:rPr>
+          <w:sz w:val="22"/>
+        </w:rPr>
         <w:t>model-view-controller</w:t>
       </w:r>
       <w:proofErr w:type="spellEnd"/>
       <w:r>
+        <w:rPr>
+          <w:sz w:val="22"/>
+        </w:rPr>
         <w:t xml:space="preserve"> (do Spring </w:t>
       </w:r>
       <w:proofErr w:type="gramStart"/>
       <w:r>
+        <w:rPr>
+          <w:sz w:val="22"/>
+        </w:rPr>
         <w:t>MVC )</w:t>
       </w:r>
       <w:proofErr w:type="gramEnd"/>
       <w:r>
+        <w:rPr>
+          <w:sz w:val="22"/>
+        </w:rPr>
         <w:t xml:space="preserve"> de implementação para aplicações web. Framework MVC do Spring fornece uma separação clara entre o código e modelos de formulários web domínio e integra-se com todos os outros recursos do Spring Framework.</w:t>
       </w:r>
     </w:p>
@@ -1757,12 +2091,10 @@
         </w:rPr>
         <w:t xml:space="preserve"> significantes</w:t>
       </w:r>
-      <w:bookmarkStart w:id="2" w:name="_GoBack"/>
-      <w:bookmarkEnd w:id="2"/>
     </w:p>
     <w:sectPr>
-      <w:headerReference w:type="default" r:id="rId10"/>
-      <w:footerReference w:type="default" r:id="rId11"/>
+      <w:headerReference w:type="default" r:id="rId11"/>
+      <w:footerReference w:type="default" r:id="rId12"/>
       <w:pgSz w:w="12240" w:h="15840" w:code="1"/>
       <w:pgMar w:top="1440" w:right="1440" w:bottom="1440" w:left="1440" w:header="720" w:footer="720" w:gutter="0"/>
       <w:cols w:space="720"/>
@@ -1942,7 +2274,7 @@
               <w:rStyle w:val="Nmerodepgina"/>
               <w:noProof/>
             </w:rPr>
-            <w:t>4</w:t>
+            <w:t>5</w:t>
           </w:r>
           <w:r>
             <w:rPr>
@@ -2101,14 +2433,14 @@
         <v:path o:extrusionok="f" gradientshapeok="t" o:connecttype="rect"/>
         <o:lock v:ext="edit" aspectratio="t"/>
       </v:shapetype>
-      <v:shape id="_x0000_i1099" type="#_x0000_t75" style="width:29.25pt;height:27.75pt" o:bullet="t">
+      <v:shape id="_x0000_i1068" type="#_x0000_t75" style="width:29.25pt;height:27.75pt" o:bullet="t">
         <v:imagedata r:id="rId1" o:title="clip_image001"/>
       </v:shape>
     </w:pict>
   </w:numPicBullet>
   <w:numPicBullet w:numPicBulletId="1">
     <w:pict>
-      <v:shape id="_x0000_i1100" type="#_x0000_t75" style="width:30.75pt;height:30pt" o:bullet="t">
+      <v:shape id="_x0000_i1069" type="#_x0000_t75" style="width:30.75pt;height:30pt" o:bullet="t">
         <v:imagedata r:id="rId2" o:title="clip_image002"/>
       </v:shape>
     </w:pict>
@@ -4019,6 +4351,119 @@
     </w:lvl>
   </w:abstractNum>
   <w:abstractNum w:abstractNumId="17">
+    <w:nsid w:val="652D4E0F"/>
+    <w:multiLevelType w:val="hybridMultilevel"/>
+    <w:tmpl w:val="A3A67F2A"/>
+    <w:lvl w:ilvl="0" w:tplc="04160001">
+      <w:start w:val="1"/>
+      <w:numFmt w:val="bullet"/>
+      <w:lvlText w:val=""/>
+      <w:lvlJc w:val="left"/>
+      <w:pPr>
+        <w:ind w:left="1440" w:hanging="360"/>
+      </w:pPr>
+      <w:rPr>
+        <w:rFonts w:ascii="Symbol" w:hAnsi="Symbol" w:hint="default"/>
+      </w:rPr>
+    </w:lvl>
+    <w:lvl w:ilvl="1" w:tplc="04160003">
+      <w:start w:val="1"/>
+      <w:numFmt w:val="bullet"/>
+      <w:lvlText w:val="o"/>
+      <w:lvlJc w:val="left"/>
+      <w:pPr>
+        <w:ind w:left="2160" w:hanging="360"/>
+      </w:pPr>
+      <w:rPr>
+        <w:rFonts w:ascii="Courier New" w:hAnsi="Courier New" w:cs="Courier New" w:hint="default"/>
+      </w:rPr>
+    </w:lvl>
+    <w:lvl w:ilvl="2" w:tplc="04160005">
+      <w:start w:val="1"/>
+      <w:numFmt w:val="bullet"/>
+      <w:lvlText w:val=""/>
+      <w:lvlJc w:val="left"/>
+      <w:pPr>
+        <w:ind w:left="2880" w:hanging="360"/>
+      </w:pPr>
+      <w:rPr>
+        <w:rFonts w:ascii="Wingdings" w:hAnsi="Wingdings" w:hint="default"/>
+      </w:rPr>
+    </w:lvl>
+    <w:lvl w:ilvl="3" w:tplc="04160001">
+      <w:start w:val="1"/>
+      <w:numFmt w:val="bullet"/>
+      <w:lvlText w:val=""/>
+      <w:lvlJc w:val="left"/>
+      <w:pPr>
+        <w:ind w:left="3600" w:hanging="360"/>
+      </w:pPr>
+      <w:rPr>
+        <w:rFonts w:ascii="Symbol" w:hAnsi="Symbol" w:hint="default"/>
+      </w:rPr>
+    </w:lvl>
+    <w:lvl w:ilvl="4" w:tplc="04160003">
+      <w:start w:val="1"/>
+      <w:numFmt w:val="bullet"/>
+      <w:lvlText w:val="o"/>
+      <w:lvlJc w:val="left"/>
+      <w:pPr>
+        <w:ind w:left="4320" w:hanging="360"/>
+      </w:pPr>
+      <w:rPr>
+        <w:rFonts w:ascii="Courier New" w:hAnsi="Courier New" w:cs="Courier New" w:hint="default"/>
+      </w:rPr>
+    </w:lvl>
+    <w:lvl w:ilvl="5" w:tplc="04160005">
+      <w:start w:val="1"/>
+      <w:numFmt w:val="bullet"/>
+      <w:lvlText w:val=""/>
+      <w:lvlJc w:val="left"/>
+      <w:pPr>
+        <w:ind w:left="5040" w:hanging="360"/>
+      </w:pPr>
+      <w:rPr>
+        <w:rFonts w:ascii="Wingdings" w:hAnsi="Wingdings" w:hint="default"/>
+      </w:rPr>
+    </w:lvl>
+    <w:lvl w:ilvl="6" w:tplc="04160001">
+      <w:start w:val="1"/>
+      <w:numFmt w:val="bullet"/>
+      <w:lvlText w:val=""/>
+      <w:lvlJc w:val="left"/>
+      <w:pPr>
+        <w:ind w:left="5760" w:hanging="360"/>
+      </w:pPr>
+      <w:rPr>
+        <w:rFonts w:ascii="Symbol" w:hAnsi="Symbol" w:hint="default"/>
+      </w:rPr>
+    </w:lvl>
+    <w:lvl w:ilvl="7" w:tplc="04160003">
+      <w:start w:val="1"/>
+      <w:numFmt w:val="bullet"/>
+      <w:lvlText w:val="o"/>
+      <w:lvlJc w:val="left"/>
+      <w:pPr>
+        <w:ind w:left="6480" w:hanging="360"/>
+      </w:pPr>
+      <w:rPr>
+        <w:rFonts w:ascii="Courier New" w:hAnsi="Courier New" w:cs="Courier New" w:hint="default"/>
+      </w:rPr>
+    </w:lvl>
+    <w:lvl w:ilvl="8" w:tplc="04160005">
+      <w:start w:val="1"/>
+      <w:numFmt w:val="bullet"/>
+      <w:lvlText w:val=""/>
+      <w:lvlJc w:val="left"/>
+      <w:pPr>
+        <w:ind w:left="7200" w:hanging="360"/>
+      </w:pPr>
+      <w:rPr>
+        <w:rFonts w:ascii="Wingdings" w:hAnsi="Wingdings" w:hint="default"/>
+      </w:rPr>
+    </w:lvl>
+  </w:abstractNum>
+  <w:abstractNum w:abstractNumId="18">
     <w:nsid w:val="65704325"/>
     <w:multiLevelType w:val="hybridMultilevel"/>
     <w:tmpl w:val="32B0D5EE"/>
@@ -4158,7 +4603,7 @@
       </w:rPr>
     </w:lvl>
   </w:abstractNum>
-  <w:abstractNum w:abstractNumId="18">
+  <w:abstractNum w:abstractNumId="19">
     <w:nsid w:val="701A771C"/>
     <w:multiLevelType w:val="multilevel"/>
     <w:tmpl w:val="11D8D30C"/>
@@ -4231,7 +4676,7 @@
       <w:lvlJc w:val="left"/>
     </w:lvl>
   </w:abstractNum>
-  <w:abstractNum w:abstractNumId="19">
+  <w:abstractNum w:abstractNumId="20">
     <w:nsid w:val="73474DEB"/>
     <w:multiLevelType w:val="hybridMultilevel"/>
     <w:tmpl w:val="F410D3B4"/>
@@ -4378,10 +4823,10 @@
     <w:abstractNumId w:val="7"/>
   </w:num>
   <w:num w:numId="3">
-    <w:abstractNumId w:val="19"/>
+    <w:abstractNumId w:val="20"/>
   </w:num>
   <w:num w:numId="4">
-    <w:abstractNumId w:val="17"/>
+    <w:abstractNumId w:val="18"/>
   </w:num>
   <w:num w:numId="5">
     <w:abstractNumId w:val="0"/>
@@ -4459,7 +4904,7 @@
     <w:abstractNumId w:val="12"/>
   </w:num>
   <w:num w:numId="30">
-    <w:abstractNumId w:val="18"/>
+    <w:abstractNumId w:val="19"/>
   </w:num>
   <w:num w:numId="31">
     <w:abstractNumId w:val="4"/>
@@ -4475,6 +4920,9 @@
   </w:num>
   <w:num w:numId="35">
     <w:abstractNumId w:val="15"/>
+  </w:num>
+  <w:num w:numId="36">
+    <w:abstractNumId w:val="17"/>
   </w:num>
 </w:numbering>
 </file>

</xml_diff>

<commit_message>
Atualização arquitetura e Requisito nao funcional
</commit_message>
<xml_diff>
--- a/design/SD-Arquitetura.docx
+++ b/design/SD-Arquitetura.docx
@@ -267,122 +267,12 @@
     </w:p>
     <w:p>
       <w:pPr>
-        <w:pStyle w:val="InfoBlue"/>
-      </w:pPr>
-      <w:r>
-        <w:t xml:space="preserve">[Descreve a filosofia da arquitetura. Identifica assuntos que vão levar a filosofia, como: O sistema será </w:t>
-      </w:r>
-    </w:p>
-    <w:p>
-      <w:pPr>
-        <w:pStyle w:val="InfoBlue"/>
-      </w:pPr>
-      <w:proofErr w:type="gramStart"/>
-      <w:r>
-        <w:t>conduzido</w:t>
-      </w:r>
-      <w:proofErr w:type="gramEnd"/>
-      <w:r>
-        <w:t xml:space="preserve"> por interesses de distribuição complexa, adaptando-se aos sistemas legados, ou questões de </w:t>
-      </w:r>
-    </w:p>
-    <w:p>
-      <w:pPr>
-        <w:pStyle w:val="InfoBlue"/>
-      </w:pPr>
-      <w:proofErr w:type="gramStart"/>
-      <w:r>
-        <w:t>execução</w:t>
-      </w:r>
-      <w:proofErr w:type="gramEnd"/>
-      <w:r>
-        <w:t xml:space="preserve">? Ele precisa ser robusto para manutenções de longo prazo? </w:t>
-      </w:r>
-    </w:p>
-    <w:p>
-      <w:pPr>
-        <w:pStyle w:val="InfoBlue"/>
-      </w:pPr>
-      <w:r>
-        <w:t xml:space="preserve">Formula um conjunto de objetivos que a arquitetura necessita satisfazer em sua estrutura e comportamento. </w:t>
-      </w:r>
-    </w:p>
-    <w:p>
-      <w:pPr>
-        <w:pStyle w:val="InfoBlue"/>
-      </w:pPr>
-      <w:r>
-        <w:t xml:space="preserve">Identifica questões críticas que devem ser endereçadas pela arquitetura, como: Há dependências de hardware </w:t>
-      </w:r>
-    </w:p>
-    <w:p>
-      <w:pPr>
-        <w:pStyle w:val="InfoBlue"/>
-      </w:pPr>
-      <w:proofErr w:type="gramStart"/>
-      <w:r>
-        <w:t>que</w:t>
-      </w:r>
-      <w:proofErr w:type="gramEnd"/>
-      <w:r>
-        <w:t xml:space="preserve"> devem ser isoladas do resto do sistema? O sistema precisa funcionar eficientemente sob condições </w:t>
-      </w:r>
-    </w:p>
-    <w:p>
-      <w:pPr>
-        <w:pStyle w:val="InfoBlue"/>
-      </w:pPr>
-      <w:proofErr w:type="gramStart"/>
-      <w:r>
-        <w:t>incomuns</w:t>
-      </w:r>
-      <w:proofErr w:type="gramEnd"/>
-      <w:r>
-        <w:t>?]</w:t>
-      </w:r>
-    </w:p>
-    <w:p>
-      <w:pPr>
         <w:pStyle w:val="Ttulo1"/>
       </w:pPr>
       <w:r>
         <w:t>Premissas e Dependências</w:t>
       </w:r>
     </w:p>
-    <w:p>
-      <w:r>
-        <w:t xml:space="preserve">[Lista as hipóteses e dependências que levam as decisões arquiteturais. Isto pode incluir áreas </w:t>
-      </w:r>
-      <w:proofErr w:type="spellStart"/>
-      <w:r>
-        <w:t>criticas</w:t>
-      </w:r>
-      <w:proofErr w:type="spellEnd"/>
-      <w:r>
-        <w:t xml:space="preserve"> ou </w:t>
-      </w:r>
-    </w:p>
-    <w:p>
-      <w:proofErr w:type="gramStart"/>
-      <w:r>
-        <w:t>sensíveis</w:t>
-      </w:r>
-      <w:proofErr w:type="gramEnd"/>
-      <w:r>
-        <w:t xml:space="preserve">, dependências de interfaces de sistemas legados, a habilidade e experiência da equipe, a </w:t>
-      </w:r>
-    </w:p>
-    <w:p>
-      <w:proofErr w:type="gramStart"/>
-      <w:r>
-        <w:t>disponibilidade</w:t>
-      </w:r>
-      <w:proofErr w:type="gramEnd"/>
-      <w:r>
-        <w:t xml:space="preserve"> de recursos, e assim por diante]</w:t>
-      </w:r>
-    </w:p>
-    <w:p/>
     <w:p/>
     <w:p>
       <w:pPr>
@@ -456,10 +346,7 @@
         <w:t>Decisões, Restrições e Justificativas</w:t>
       </w:r>
     </w:p>
-    <w:p>
-      <w:bookmarkStart w:id="2" w:name="_GoBack"/>
-      <w:bookmarkEnd w:id="2"/>
-    </w:p>
+    <w:p/>
     <w:p>
       <w:pPr>
         <w:pStyle w:val="Ttulo1"/>
@@ -514,7 +401,6 @@
           <w:color w:val="393939"/>
           <w:lang w:eastAsia="pt-BR"/>
         </w:rPr>
-        <w:lastRenderedPageBreak/>
         <w:t>Para esse projeto um padrão de codificação será utilizado nas interfaces em uma determinada camada do software declaramos a interface no pacote principal e definimos um pacote filho chamado "</w:t>
       </w:r>
       <w:proofErr w:type="spellStart"/>
@@ -664,6 +550,7 @@
           <w:color w:val="393939"/>
           <w:lang w:eastAsia="pt-BR"/>
         </w:rPr>
+        <w:lastRenderedPageBreak/>
         <w:t>Exception</w:t>
       </w:r>
       <w:proofErr w:type="spellEnd"/>
@@ -875,21 +762,21 @@
         </w:numPr>
       </w:pPr>
       <w:r>
-        <w:t>Spring-data</w:t>
-      </w:r>
-      <w:r>
-        <w:t>.xml</w:t>
-      </w:r>
-      <w:r>
-        <w:t xml:space="preserve">: Tem a função de configurar </w:t>
+        <w:t>Spring-data.xm</w:t>
+      </w:r>
+      <w:r>
+        <w:t>l: Tem a função de configurar a</w:t>
+      </w:r>
+      <w:r>
+        <w:t xml:space="preserve"> conexão com o banco de </w:t>
       </w:r>
       <w:proofErr w:type="gramStart"/>
       <w:r>
-        <w:t>a  conexão</w:t>
+        <w:t>dados  como</w:t>
       </w:r>
       <w:proofErr w:type="gramEnd"/>
       <w:r>
-        <w:t xml:space="preserve"> com o banco de dados  como seja por JDBC ou JPA.</w:t>
+        <w:t xml:space="preserve"> seja por JDBC ou JPA.</w:t>
       </w:r>
     </w:p>
     <w:p>
@@ -971,7 +858,6 @@
     </w:p>
     <w:p>
       <w:r>
-        <w:lastRenderedPageBreak/>
         <w:t xml:space="preserve"> </w:t>
       </w:r>
       <w:r>
@@ -1059,34 +945,22 @@
         <w:pStyle w:val="Ttulo1"/>
       </w:pPr>
       <w:r>
+        <w:lastRenderedPageBreak/>
         <w:t>Principais Abstrações</w:t>
       </w:r>
     </w:p>
     <w:p>
-      <w:r>
-        <w:t xml:space="preserve">[Lista e descreve brevemente as abstrações chave do sistema. Pode ser uma lista relativamente curta dos </w:t>
-      </w:r>
-    </w:p>
-    <w:p>
-      <w:proofErr w:type="gramStart"/>
-      <w:r>
-        <w:t>conceitos</w:t>
-      </w:r>
-      <w:proofErr w:type="gramEnd"/>
-      <w:r>
-        <w:t xml:space="preserve"> críticos que definem o sistema. As abstrações chave geralmente irão traduzir para classes de analise </w:t>
-      </w:r>
-    </w:p>
-    <w:p>
-      <w:proofErr w:type="gramStart"/>
-      <w:r>
-        <w:t>inicial</w:t>
-      </w:r>
-      <w:proofErr w:type="gramEnd"/>
-      <w:r>
-        <w:t xml:space="preserve"> e padrões importantes.]</w:t>
-      </w:r>
-    </w:p>
+      <w:bookmarkStart w:id="2" w:name="_GoBack"/>
+      <w:bookmarkEnd w:id="2"/>
+      <w:r>
+        <w:pict>
+          <v:shape id="_x0000_i1026" type="#_x0000_t75" style="width:468pt;height:379.5pt">
+            <v:imagedata r:id="rId10" o:title="Class Diagram Arquitetura"/>
+          </v:shape>
+        </w:pict>
+      </w:r>
+    </w:p>
+    <w:p/>
     <w:p>
       <w:pPr>
         <w:pStyle w:val="Ttulo1"/>
@@ -1188,7 +1062,7 @@
                     </pic:cNvPicPr>
                   </pic:nvPicPr>
                   <pic:blipFill>
-                    <a:blip r:embed="rId10">
+                    <a:blip r:embed="rId11">
                       <a:extLst>
                         <a:ext uri="{28A0092B-C50C-407E-A947-70E740481C1C}">
                           <a14:useLocalDpi xmlns:a14="http://schemas.microsoft.com/office/drawing/2010/main" val="0"/>
@@ -1763,7 +1637,7 @@
           <w:iCs/>
           <w:color w:val="0000FF"/>
         </w:rPr>
-        <w:t xml:space="preserve">[Descreve as visões arquiteturais que você utilizará para descrever a arquitetura do software. Ilustra as </w:t>
+        <w:t xml:space="preserve"> </w:t>
       </w:r>
     </w:p>
     <w:p>
@@ -1774,327 +1648,253 @@
           <w:color w:val="0000FF"/>
         </w:rPr>
       </w:pPr>
-      <w:proofErr w:type="gramStart"/>
+      <w:r>
+        <w:rPr>
+          <w:rFonts w:ascii="Times" w:hAnsi="Times"/>
+          <w:iCs/>
+        </w:rPr>
+        <w:t>• Lógica</w:t>
+      </w:r>
       <w:r>
         <w:rPr>
           <w:rFonts w:ascii="Times" w:hAnsi="Times"/>
           <w:iCs/>
           <w:color w:val="0000FF"/>
         </w:rPr>
-        <w:t>diferentes</w:t>
-      </w:r>
-      <w:proofErr w:type="gramEnd"/>
-      <w:r>
+        <w:t xml:space="preserve">: </w:t>
+      </w:r>
+    </w:p>
+    <w:p>
+      <w:pPr>
         <w:rPr>
           <w:rFonts w:ascii="Times" w:hAnsi="Times"/>
           <w:iCs/>
           <w:color w:val="0000FF"/>
         </w:rPr>
-        <w:t xml:space="preserve"> perspectivas que você disponibilizará para revisar e documentos de decisões arquiteturais.]</w:t>
-      </w:r>
-    </w:p>
-    <w:p>
-      <w:pPr>
+      </w:pPr>
+      <w:r>
         <w:rPr>
           <w:rFonts w:ascii="Times" w:hAnsi="Times"/>
           <w:iCs/>
           <w:color w:val="0000FF"/>
         </w:rPr>
-      </w:pPr>
+        <w:t xml:space="preserve">• </w:t>
+      </w:r>
+      <w:r>
+        <w:rPr>
+          <w:rFonts w:ascii="Times" w:hAnsi="Times"/>
+          <w:iCs/>
+        </w:rPr>
+        <w:t>Operacional</w:t>
+      </w:r>
       <w:r>
         <w:rPr>
           <w:rFonts w:ascii="Times" w:hAnsi="Times"/>
           <w:iCs/>
           <w:color w:val="0000FF"/>
         </w:rPr>
-        <w:t xml:space="preserve">Visões recomendadas </w:t>
-      </w:r>
-    </w:p>
-    <w:p>
-      <w:pPr>
+        <w:t xml:space="preserve">: </w:t>
+      </w:r>
+    </w:p>
+    <w:p>
+      <w:r>
+        <w:rPr>
+          <w:rFonts w:ascii="Times" w:hAnsi="Times"/>
+          <w:iCs/>
+        </w:rPr>
+        <w:t>• Caso de uso</w:t>
+      </w:r>
+      <w:r>
         <w:rPr>
           <w:rFonts w:ascii="Times" w:hAnsi="Times"/>
           <w:iCs/>
           <w:color w:val="0000FF"/>
         </w:rPr>
-      </w:pPr>
-      <w:r>
-        <w:rPr>
-          <w:rFonts w:ascii="Times" w:hAnsi="Times"/>
-          <w:iCs/>
-        </w:rPr>
-        <w:t>• Lógica</w:t>
-      </w:r>
-      <w:r>
-        <w:rPr>
-          <w:rFonts w:ascii="Times" w:hAnsi="Times"/>
-          <w:iCs/>
-          <w:color w:val="0000FF"/>
-        </w:rPr>
-        <w:t xml:space="preserve">: Descreve a estrutura e comportamento das porções </w:t>
-      </w:r>
-      <w:proofErr w:type="spellStart"/>
-      <w:r>
-        <w:rPr>
-          <w:rFonts w:ascii="Times" w:hAnsi="Times"/>
-          <w:iCs/>
-          <w:color w:val="0000FF"/>
-        </w:rPr>
-        <w:t>arquiteturalmente</w:t>
-      </w:r>
-      <w:proofErr w:type="spellEnd"/>
-      <w:r>
-        <w:rPr>
-          <w:rFonts w:ascii="Times" w:hAnsi="Times"/>
-          <w:iCs/>
-          <w:color w:val="0000FF"/>
-        </w:rPr>
-        <w:t xml:space="preserve"> </w:t>
-      </w:r>
-    </w:p>
-    <w:p>
-      <w:pPr>
-        <w:rPr>
-          <w:rFonts w:ascii="Times" w:hAnsi="Times"/>
-          <w:iCs/>
-          <w:color w:val="0000FF"/>
-        </w:rPr>
-      </w:pPr>
-      <w:proofErr w:type="gramStart"/>
-      <w:r>
-        <w:rPr>
-          <w:rFonts w:ascii="Times" w:hAnsi="Times"/>
-          <w:iCs/>
-          <w:color w:val="0000FF"/>
-        </w:rPr>
-        <w:t>significantes</w:t>
-      </w:r>
-      <w:proofErr w:type="gramEnd"/>
-      <w:r>
-        <w:rPr>
-          <w:rFonts w:ascii="Times" w:hAnsi="Times"/>
-          <w:iCs/>
-          <w:color w:val="0000FF"/>
-        </w:rPr>
-        <w:t xml:space="preserve"> do sistema. Isto pode incluir pacotes de estrutura, interfaces críticas, </w:t>
-      </w:r>
-    </w:p>
-    <w:p>
-      <w:pPr>
-        <w:rPr>
-          <w:rFonts w:ascii="Times" w:hAnsi="Times"/>
-          <w:iCs/>
-          <w:color w:val="0000FF"/>
-        </w:rPr>
-      </w:pPr>
-      <w:proofErr w:type="gramStart"/>
-      <w:r>
-        <w:rPr>
-          <w:rFonts w:ascii="Times" w:hAnsi="Times"/>
-          <w:iCs/>
-          <w:color w:val="0000FF"/>
-        </w:rPr>
-        <w:t>importantes</w:t>
-      </w:r>
-      <w:proofErr w:type="gramEnd"/>
-      <w:r>
-        <w:rPr>
-          <w:rFonts w:ascii="Times" w:hAnsi="Times"/>
-          <w:iCs/>
-          <w:color w:val="0000FF"/>
-        </w:rPr>
-        <w:t xml:space="preserve"> classes e subsistemas, e as relações entre estes elementos. Pode </w:t>
-      </w:r>
-    </w:p>
-    <w:p>
-      <w:pPr>
-        <w:rPr>
-          <w:rFonts w:ascii="Times" w:hAnsi="Times"/>
-          <w:iCs/>
-          <w:color w:val="0000FF"/>
-        </w:rPr>
-      </w:pPr>
-      <w:proofErr w:type="gramStart"/>
-      <w:r>
-        <w:rPr>
-          <w:rFonts w:ascii="Times" w:hAnsi="Times"/>
-          <w:iCs/>
-          <w:color w:val="0000FF"/>
-        </w:rPr>
-        <w:t>também</w:t>
-      </w:r>
-      <w:proofErr w:type="gramEnd"/>
-      <w:r>
-        <w:rPr>
-          <w:rFonts w:ascii="Times" w:hAnsi="Times"/>
-          <w:iCs/>
-          <w:color w:val="0000FF"/>
-        </w:rPr>
-        <w:t xml:space="preserve"> incluir visões físicas e lógicas dos dados persistente, se a persistência for </w:t>
-      </w:r>
-    </w:p>
-    <w:p>
-      <w:pPr>
-        <w:rPr>
-          <w:rFonts w:ascii="Times" w:hAnsi="Times"/>
-          <w:iCs/>
-          <w:color w:val="0000FF"/>
-        </w:rPr>
-      </w:pPr>
-      <w:proofErr w:type="gramStart"/>
-      <w:r>
-        <w:rPr>
-          <w:rFonts w:ascii="Times" w:hAnsi="Times"/>
-          <w:iCs/>
-          <w:color w:val="0000FF"/>
-        </w:rPr>
-        <w:t>usada</w:t>
-      </w:r>
-      <w:proofErr w:type="gramEnd"/>
-      <w:r>
-        <w:rPr>
-          <w:rFonts w:ascii="Times" w:hAnsi="Times"/>
-          <w:iCs/>
-          <w:color w:val="0000FF"/>
-        </w:rPr>
-        <w:t xml:space="preserve"> no sistema. Também é um subsistema do design </w:t>
-      </w:r>
-    </w:p>
-    <w:p>
-      <w:pPr>
-        <w:rPr>
-          <w:rFonts w:ascii="Times" w:hAnsi="Times"/>
-          <w:iCs/>
-          <w:color w:val="0000FF"/>
-        </w:rPr>
-      </w:pPr>
-      <w:r>
-        <w:rPr>
-          <w:rFonts w:ascii="Times" w:hAnsi="Times"/>
-          <w:iCs/>
-          <w:color w:val="0000FF"/>
-        </w:rPr>
-        <w:t xml:space="preserve">• </w:t>
-      </w:r>
-      <w:r>
-        <w:rPr>
-          <w:rFonts w:ascii="Times" w:hAnsi="Times"/>
-          <w:iCs/>
-        </w:rPr>
-        <w:t>Operacional</w:t>
-      </w:r>
-      <w:r>
-        <w:rPr>
-          <w:rFonts w:ascii="Times" w:hAnsi="Times"/>
-          <w:iCs/>
-          <w:color w:val="0000FF"/>
-        </w:rPr>
-        <w:t xml:space="preserve">: Descreve os nós físicos do sistema e os processos, processos de </w:t>
-      </w:r>
-    </w:p>
-    <w:p>
-      <w:pPr>
-        <w:rPr>
-          <w:rFonts w:ascii="Times" w:hAnsi="Times"/>
-          <w:iCs/>
-          <w:color w:val="0000FF"/>
-        </w:rPr>
-      </w:pPr>
-      <w:proofErr w:type="gramStart"/>
-      <w:r>
-        <w:rPr>
-          <w:rFonts w:ascii="Times" w:hAnsi="Times"/>
-          <w:iCs/>
-          <w:color w:val="0000FF"/>
-        </w:rPr>
-        <w:t>execução</w:t>
-      </w:r>
-      <w:proofErr w:type="gramEnd"/>
-      <w:r>
-        <w:rPr>
-          <w:rFonts w:ascii="Times" w:hAnsi="Times"/>
-          <w:iCs/>
-          <w:color w:val="0000FF"/>
-        </w:rPr>
-        <w:t xml:space="preserve">, e componentes que rodam nestes nós físicos. Esta visão não é necessária </w:t>
-      </w:r>
-    </w:p>
-    <w:p>
-      <w:pPr>
-        <w:rPr>
-          <w:rFonts w:ascii="Times" w:hAnsi="Times"/>
-          <w:iCs/>
-          <w:color w:val="0000FF"/>
-        </w:rPr>
-      </w:pPr>
-      <w:proofErr w:type="gramStart"/>
-      <w:r>
-        <w:rPr>
-          <w:rFonts w:ascii="Times" w:hAnsi="Times"/>
-          <w:iCs/>
-          <w:color w:val="0000FF"/>
-        </w:rPr>
-        <w:t>se</w:t>
-      </w:r>
-      <w:proofErr w:type="gramEnd"/>
-      <w:r>
-        <w:rPr>
-          <w:rFonts w:ascii="Times" w:hAnsi="Times"/>
-          <w:iCs/>
-          <w:color w:val="0000FF"/>
-        </w:rPr>
-        <w:t xml:space="preserve"> o sistema roda em um único processo e processo de execução. </w:t>
-      </w:r>
-    </w:p>
-    <w:p>
-      <w:pPr>
-        <w:rPr>
-          <w:rFonts w:ascii="Times" w:hAnsi="Times"/>
-          <w:iCs/>
-          <w:color w:val="0000FF"/>
-        </w:rPr>
-      </w:pPr>
-      <w:r>
-        <w:rPr>
-          <w:rFonts w:ascii="Times" w:hAnsi="Times"/>
-          <w:iCs/>
-        </w:rPr>
-        <w:t>• Caso de uso</w:t>
-      </w:r>
-      <w:r>
-        <w:rPr>
-          <w:rFonts w:ascii="Times" w:hAnsi="Times"/>
-          <w:iCs/>
-          <w:color w:val="0000FF"/>
-        </w:rPr>
-        <w:t xml:space="preserve">: Uma lista ou diagrama os casos de uso que contém requisitos </w:t>
-      </w:r>
-    </w:p>
-    <w:p>
-      <w:proofErr w:type="spellStart"/>
-      <w:proofErr w:type="gramStart"/>
-      <w:r>
-        <w:rPr>
-          <w:rFonts w:ascii="Times" w:hAnsi="Times"/>
-          <w:iCs/>
-          <w:color w:val="0000FF"/>
-        </w:rPr>
-        <w:t>arquiteturalmente</w:t>
-      </w:r>
-      <w:proofErr w:type="spellEnd"/>
-      <w:proofErr w:type="gramEnd"/>
-      <w:r>
-        <w:rPr>
-          <w:rFonts w:ascii="Times" w:hAnsi="Times"/>
-          <w:iCs/>
-          <w:color w:val="0000FF"/>
-        </w:rPr>
-        <w:t xml:space="preserve"> significantes</w:t>
+        <w:t xml:space="preserve">: </w:t>
+      </w:r>
+    </w:p>
+    <w:p>
+      <w:r>
+        <w:rPr>
+          <w:noProof/>
+          <w:lang w:eastAsia="pt-BR"/>
+        </w:rPr>
+        <w:drawing>
+          <wp:inline distT="0" distB="0" distL="0" distR="0">
+            <wp:extent cx="4680000" cy="3496267"/>
+            <wp:effectExtent l="0" t="0" r="6350" b="9525"/>
+            <wp:docPr id="4" name="Imagem 4" descr="C:\Users\Adriano\Desktop\Visão-Professor.jpg"/>
+            <wp:cNvGraphicFramePr>
+              <a:graphicFrameLocks xmlns:a="http://schemas.openxmlformats.org/drawingml/2006/main" noChangeAspect="1"/>
+            </wp:cNvGraphicFramePr>
+            <a:graphic xmlns:a="http://schemas.openxmlformats.org/drawingml/2006/main">
+              <a:graphicData uri="http://schemas.openxmlformats.org/drawingml/2006/picture">
+                <pic:pic xmlns:pic="http://schemas.openxmlformats.org/drawingml/2006/picture">
+                  <pic:nvPicPr>
+                    <pic:cNvPr id="0" name="Picture 6" descr="C:\Users\Adriano\Desktop\Visão-Professor.jpg"/>
+                    <pic:cNvPicPr>
+                      <a:picLocks noChangeAspect="1" noChangeArrowheads="1"/>
+                    </pic:cNvPicPr>
+                  </pic:nvPicPr>
+                  <pic:blipFill rotWithShape="1">
+                    <a:blip r:embed="rId12">
+                      <a:extLst>
+                        <a:ext uri="{28A0092B-C50C-407E-A947-70E740481C1C}">
+                          <a14:useLocalDpi xmlns:a14="http://schemas.microsoft.com/office/drawing/2010/main" val="0"/>
+                        </a:ext>
+                      </a:extLst>
+                    </a:blip>
+                    <a:srcRect b="5140"/>
+                    <a:stretch/>
+                  </pic:blipFill>
+                  <pic:spPr bwMode="auto">
+                    <a:xfrm>
+                      <a:off x="0" y="0"/>
+                      <a:ext cx="4680000" cy="3496267"/>
+                    </a:xfrm>
+                    <a:prstGeom prst="rect">
+                      <a:avLst/>
+                    </a:prstGeom>
+                    <a:noFill/>
+                    <a:ln>
+                      <a:noFill/>
+                    </a:ln>
+                    <a:extLst>
+                      <a:ext uri="{53640926-AAD7-44D8-BBD7-CCE9431645EC}">
+                        <a14:shadowObscured xmlns:a14="http://schemas.microsoft.com/office/drawing/2010/main"/>
+                      </a:ext>
+                    </a:extLst>
+                  </pic:spPr>
+                </pic:pic>
+              </a:graphicData>
+            </a:graphic>
+          </wp:inline>
+        </w:drawing>
+      </w:r>
+    </w:p>
+    <w:p>
+      <w:r>
+        <w:rPr>
+          <w:noProof/>
+          <w:lang w:eastAsia="pt-BR"/>
+        </w:rPr>
+        <w:lastRenderedPageBreak/>
+        <w:drawing>
+          <wp:inline distT="0" distB="0" distL="0" distR="0">
+            <wp:extent cx="4680000" cy="3503606"/>
+            <wp:effectExtent l="0" t="0" r="6350" b="1905"/>
+            <wp:docPr id="3" name="Imagem 3" descr="C:\Users\Adriano\Desktop\Visão-Aluno.jpg"/>
+            <wp:cNvGraphicFramePr>
+              <a:graphicFrameLocks xmlns:a="http://schemas.openxmlformats.org/drawingml/2006/main" noChangeAspect="1"/>
+            </wp:cNvGraphicFramePr>
+            <a:graphic xmlns:a="http://schemas.openxmlformats.org/drawingml/2006/main">
+              <a:graphicData uri="http://schemas.openxmlformats.org/drawingml/2006/picture">
+                <pic:pic xmlns:pic="http://schemas.openxmlformats.org/drawingml/2006/picture">
+                  <pic:nvPicPr>
+                    <pic:cNvPr id="0" name="Picture 5" descr="C:\Users\Adriano\Desktop\Visão-Aluno.jpg"/>
+                    <pic:cNvPicPr>
+                      <a:picLocks noChangeAspect="1" noChangeArrowheads="1"/>
+                    </pic:cNvPicPr>
+                  </pic:nvPicPr>
+                  <pic:blipFill rotWithShape="1">
+                    <a:blip r:embed="rId13">
+                      <a:extLst>
+                        <a:ext uri="{28A0092B-C50C-407E-A947-70E740481C1C}">
+                          <a14:useLocalDpi xmlns:a14="http://schemas.microsoft.com/office/drawing/2010/main" val="0"/>
+                        </a:ext>
+                      </a:extLst>
+                    </a:blip>
+                    <a:srcRect r="598" b="5510"/>
+                    <a:stretch/>
+                  </pic:blipFill>
+                  <pic:spPr bwMode="auto">
+                    <a:xfrm>
+                      <a:off x="0" y="0"/>
+                      <a:ext cx="4680000" cy="3503606"/>
+                    </a:xfrm>
+                    <a:prstGeom prst="rect">
+                      <a:avLst/>
+                    </a:prstGeom>
+                    <a:noFill/>
+                    <a:ln>
+                      <a:noFill/>
+                    </a:ln>
+                    <a:extLst>
+                      <a:ext uri="{53640926-AAD7-44D8-BBD7-CCE9431645EC}">
+                        <a14:shadowObscured xmlns:a14="http://schemas.microsoft.com/office/drawing/2010/main"/>
+                      </a:ext>
+                    </a:extLst>
+                  </pic:spPr>
+                </pic:pic>
+              </a:graphicData>
+            </a:graphic>
+          </wp:inline>
+        </w:drawing>
+      </w:r>
+    </w:p>
+    <w:p/>
+    <w:p>
+      <w:r>
+        <w:rPr>
+          <w:noProof/>
+          <w:lang w:eastAsia="pt-BR"/>
+        </w:rPr>
+        <w:drawing>
+          <wp:inline distT="0" distB="0" distL="0" distR="0">
+            <wp:extent cx="4679260" cy="3493699"/>
+            <wp:effectExtent l="0" t="0" r="7620" b="0"/>
+            <wp:docPr id="2" name="Imagem 2" descr="C:\Users\Adriano\Desktop\Visão-Administrador.jpg"/>
+            <wp:cNvGraphicFramePr>
+              <a:graphicFrameLocks xmlns:a="http://schemas.openxmlformats.org/drawingml/2006/main" noChangeAspect="1"/>
+            </wp:cNvGraphicFramePr>
+            <a:graphic xmlns:a="http://schemas.openxmlformats.org/drawingml/2006/main">
+              <a:graphicData uri="http://schemas.openxmlformats.org/drawingml/2006/picture">
+                <pic:pic xmlns:pic="http://schemas.openxmlformats.org/drawingml/2006/picture">
+                  <pic:nvPicPr>
+                    <pic:cNvPr id="0" name="Picture 4" descr="C:\Users\Adriano\Desktop\Visão-Administrador.jpg"/>
+                    <pic:cNvPicPr>
+                      <a:picLocks noChangeAspect="1" noChangeArrowheads="1"/>
+                    </pic:cNvPicPr>
+                  </pic:nvPicPr>
+                  <pic:blipFill rotWithShape="1">
+                    <a:blip r:embed="rId14">
+                      <a:extLst>
+                        <a:ext uri="{28A0092B-C50C-407E-A947-70E740481C1C}">
+                          <a14:useLocalDpi xmlns:a14="http://schemas.microsoft.com/office/drawing/2010/main" val="0"/>
+                        </a:ext>
+                      </a:extLst>
+                    </a:blip>
+                    <a:srcRect b="4580"/>
+                    <a:stretch/>
+                  </pic:blipFill>
+                  <pic:spPr bwMode="auto">
+                    <a:xfrm>
+                      <a:off x="0" y="0"/>
+                      <a:ext cx="4680000" cy="3494251"/>
+                    </a:xfrm>
+                    <a:prstGeom prst="rect">
+                      <a:avLst/>
+                    </a:prstGeom>
+                    <a:noFill/>
+                    <a:ln>
+                      <a:noFill/>
+                    </a:ln>
+                    <a:extLst>
+                      <a:ext uri="{53640926-AAD7-44D8-BBD7-CCE9431645EC}">
+                        <a14:shadowObscured xmlns:a14="http://schemas.microsoft.com/office/drawing/2010/main"/>
+                      </a:ext>
+                    </a:extLst>
+                  </pic:spPr>
+                </pic:pic>
+              </a:graphicData>
+            </a:graphic>
+          </wp:inline>
+        </w:drawing>
       </w:r>
     </w:p>
     <w:sectPr>
-      <w:headerReference w:type="default" r:id="rId11"/>
-      <w:footerReference w:type="default" r:id="rId12"/>
+      <w:headerReference w:type="default" r:id="rId15"/>
+      <w:footerReference w:type="default" r:id="rId16"/>
       <w:pgSz w:w="12240" w:h="15840" w:code="1"/>
       <w:pgMar w:top="1440" w:right="1440" w:bottom="1440" w:left="1440" w:header="720" w:footer="720" w:gutter="0"/>
       <w:cols w:space="720"/>
@@ -2274,7 +2074,7 @@
               <w:rStyle w:val="Nmerodepgina"/>
               <w:noProof/>
             </w:rPr>
-            <w:t>5</w:t>
+            <w:t>3</w:t>
           </w:r>
           <w:r>
             <w:rPr>
@@ -2433,14 +2233,14 @@
         <v:path o:extrusionok="f" gradientshapeok="t" o:connecttype="rect"/>
         <o:lock v:ext="edit" aspectratio="t"/>
       </v:shapetype>
-      <v:shape id="_x0000_i1068" type="#_x0000_t75" style="width:29.25pt;height:27.75pt" o:bullet="t">
+      <v:shape id="_x0000_i1066" type="#_x0000_t75" style="width:29.25pt;height:27.75pt" o:bullet="t">
         <v:imagedata r:id="rId1" o:title="clip_image001"/>
       </v:shape>
     </w:pict>
   </w:numPicBullet>
   <w:numPicBullet w:numPicBulletId="1">
     <w:pict>
-      <v:shape id="_x0000_i1069" type="#_x0000_t75" style="width:30.75pt;height:30pt" o:bullet="t">
+      <v:shape id="_x0000_i1067" type="#_x0000_t75" style="width:30.75pt;height:30pt" o:bullet="t">
         <v:imagedata r:id="rId2" o:title="clip_image002"/>
       </v:shape>
     </w:pict>

</xml_diff>